<commit_message>
End faze 1 - word_Result
</commit_message>
<xml_diff>
--- a/1.SQL/Question/Result.docx
+++ b/1.SQL/Question/Result.docx
@@ -16,10 +16,7 @@
         <w:t>1.</w:t>
       </w:r>
       <w:r>
-        <w:t xml:space="preserve"> </w:t>
-      </w:r>
-      <w:r>
-        <w:t xml:space="preserve">10 </w:t>
+        <w:t xml:space="preserve"> 10 </w:t>
       </w:r>
       <w:r>
         <w:rPr>
@@ -31,12 +28,13 @@
     <w:p>
       <w:pPr>
         <w:rPr>
-          <w:rFonts w:hint="cs"/>
+          <w:rtl/>
         </w:rPr>
       </w:pPr>
       <w:r>
         <w:rPr>
           <w:rFonts w:cs="Arial"/>
+          <w:noProof/>
           <w:rtl/>
         </w:rPr>
         <w:drawing>
@@ -76,9 +74,1573 @@
         </w:drawing>
       </w:r>
     </w:p>
+    <w:p>
+      <w:pPr>
+        <w:rPr>
+          <w:rtl/>
+        </w:rPr>
+      </w:pPr>
+    </w:p>
+    <w:p>
+      <w:pPr>
+        <w:rPr>
+          <w:rtl/>
+        </w:rPr>
+      </w:pPr>
+    </w:p>
+    <w:p>
+      <w:pPr>
+        <w:rPr>
+          <w:rtl/>
+        </w:rPr>
+      </w:pPr>
+    </w:p>
+    <w:p>
+      <w:pPr>
+        <w:rPr>
+          <w:rtl/>
+        </w:rPr>
+      </w:pPr>
+    </w:p>
+    <w:p>
+      <w:pPr>
+        <w:rPr>
+          <w:rtl/>
+        </w:rPr>
+      </w:pPr>
+    </w:p>
+    <w:p>
+      <w:pPr>
+        <w:rPr>
+          <w:rtl/>
+        </w:rPr>
+      </w:pPr>
+    </w:p>
+    <w:p>
+      <w:pPr>
+        <w:rPr>
+          <w:rtl/>
+        </w:rPr>
+      </w:pPr>
+    </w:p>
+    <w:p>
+      <w:pPr>
+        <w:rPr>
+          <w:rtl/>
+        </w:rPr>
+      </w:pPr>
+    </w:p>
+    <w:p>
+      <w:pPr>
+        <w:rPr>
+          <w:rtl/>
+        </w:rPr>
+      </w:pPr>
+    </w:p>
+    <w:p>
+      <w:pPr>
+        <w:rPr>
+          <w:rtl/>
+        </w:rPr>
+      </w:pPr>
+    </w:p>
+    <w:p>
+      <w:pPr>
+        <w:rPr>
+          <w:rtl/>
+        </w:rPr>
+      </w:pPr>
+    </w:p>
+    <w:p>
+      <w:pPr>
+        <w:rPr>
+          <w:rtl/>
+        </w:rPr>
+      </w:pPr>
+    </w:p>
+    <w:p>
+      <w:pPr>
+        <w:rPr>
+          <w:rtl/>
+        </w:rPr>
+      </w:pPr>
+    </w:p>
+    <w:p>
+      <w:pPr>
+        <w:rPr>
+          <w:rtl/>
+        </w:rPr>
+      </w:pPr>
+    </w:p>
+    <w:p>
+      <w:pPr>
+        <w:rPr>
+          <w:rtl/>
+        </w:rPr>
+      </w:pPr>
+    </w:p>
+    <w:p>
+      <w:pPr>
+        <w:rPr>
+          <w:rtl/>
+        </w:rPr>
+      </w:pPr>
+      <w:r>
+        <w:rPr>
+          <w:rFonts w:hint="cs"/>
+          <w:rtl/>
+        </w:rPr>
+        <w:lastRenderedPageBreak/>
+        <w:t>2.</w:t>
+      </w:r>
+      <w:r>
+        <w:rPr>
+          <w:rtl/>
+        </w:rPr>
+        <w:t xml:space="preserve"> </w:t>
+      </w:r>
+      <w:r>
+        <w:rPr>
+          <w:rtl/>
+        </w:rPr>
+        <w:t>محبوب ترین ژانر، به تر تیب از نظر تعداد آهنگهای فروخته شده و کل درامد</w:t>
+      </w:r>
+    </w:p>
+    <w:p>
+      <w:pPr>
+        <w:rPr>
+          <w:rtl/>
+        </w:rPr>
+      </w:pPr>
+      <w:r>
+        <w:rPr>
+          <w:rFonts w:cs="Arial"/>
+          <w:rtl/>
+        </w:rPr>
+        <w:drawing>
+          <wp:inline distT="0" distB="0" distL="0" distR="0" wp14:anchorId="3F1FB194" wp14:editId="0184782E">
+            <wp:extent cx="5731510" cy="3761105"/>
+            <wp:effectExtent l="0" t="0" r="2540" b="0"/>
+            <wp:docPr id="93802899" name="Picture 1"/>
+            <wp:cNvGraphicFramePr>
+              <a:graphicFrameLocks xmlns:a="http://schemas.openxmlformats.org/drawingml/2006/main" noChangeAspect="1"/>
+            </wp:cNvGraphicFramePr>
+            <a:graphic xmlns:a="http://schemas.openxmlformats.org/drawingml/2006/main">
+              <a:graphicData uri="http://schemas.openxmlformats.org/drawingml/2006/picture">
+                <pic:pic xmlns:pic="http://schemas.openxmlformats.org/drawingml/2006/picture">
+                  <pic:nvPicPr>
+                    <pic:cNvPr id="93802899" name=""/>
+                    <pic:cNvPicPr/>
+                  </pic:nvPicPr>
+                  <pic:blipFill>
+                    <a:blip r:embed="rId5"/>
+                    <a:stretch>
+                      <a:fillRect/>
+                    </a:stretch>
+                  </pic:blipFill>
+                  <pic:spPr>
+                    <a:xfrm>
+                      <a:off x="0" y="0"/>
+                      <a:ext cx="5731510" cy="3761105"/>
+                    </a:xfrm>
+                    <a:prstGeom prst="rect">
+                      <a:avLst/>
+                    </a:prstGeom>
+                  </pic:spPr>
+                </pic:pic>
+              </a:graphicData>
+            </a:graphic>
+          </wp:inline>
+        </w:drawing>
+      </w:r>
+    </w:p>
+    <w:p>
+      <w:pPr>
+        <w:rPr>
+          <w:rtl/>
+        </w:rPr>
+      </w:pPr>
+    </w:p>
+    <w:p>
+      <w:pPr>
+        <w:rPr>
+          <w:rtl/>
+        </w:rPr>
+      </w:pPr>
+    </w:p>
+    <w:p>
+      <w:pPr>
+        <w:rPr>
+          <w:rtl/>
+        </w:rPr>
+      </w:pPr>
+    </w:p>
+    <w:p>
+      <w:pPr>
+        <w:rPr>
+          <w:rtl/>
+        </w:rPr>
+      </w:pPr>
+    </w:p>
+    <w:p>
+      <w:pPr>
+        <w:rPr>
+          <w:rtl/>
+        </w:rPr>
+      </w:pPr>
+    </w:p>
+    <w:p>
+      <w:pPr>
+        <w:rPr>
+          <w:rtl/>
+        </w:rPr>
+      </w:pPr>
+    </w:p>
+    <w:p>
+      <w:pPr>
+        <w:rPr>
+          <w:rtl/>
+        </w:rPr>
+      </w:pPr>
+    </w:p>
+    <w:p>
+      <w:pPr>
+        <w:rPr>
+          <w:rtl/>
+        </w:rPr>
+      </w:pPr>
+    </w:p>
+    <w:p>
+      <w:pPr>
+        <w:rPr>
+          <w:rtl/>
+        </w:rPr>
+      </w:pPr>
+    </w:p>
+    <w:p>
+      <w:pPr>
+        <w:rPr>
+          <w:rtl/>
+        </w:rPr>
+      </w:pPr>
+    </w:p>
+    <w:p>
+      <w:pPr>
+        <w:rPr>
+          <w:rtl/>
+        </w:rPr>
+      </w:pPr>
+    </w:p>
+    <w:p>
+      <w:pPr>
+        <w:rPr>
+          <w:rtl/>
+        </w:rPr>
+      </w:pPr>
+    </w:p>
+    <w:p>
+      <w:pPr>
+        <w:rPr>
+          <w:rtl/>
+        </w:rPr>
+      </w:pPr>
+    </w:p>
+    <w:p>
+      <w:pPr>
+        <w:rPr>
+          <w:rtl/>
+        </w:rPr>
+      </w:pPr>
+    </w:p>
+    <w:p>
+      <w:pPr>
+        <w:rPr>
+          <w:rtl/>
+        </w:rPr>
+      </w:pPr>
+    </w:p>
+    <w:p>
+      <w:pPr>
+        <w:rPr>
+          <w:rFonts w:hint="cs"/>
+          <w:rtl/>
+        </w:rPr>
+      </w:pPr>
+      <w:r>
+        <w:rPr>
+          <w:rFonts w:hint="cs"/>
+          <w:rtl/>
+        </w:rPr>
+        <w:lastRenderedPageBreak/>
+        <w:t>3.</w:t>
+      </w:r>
+      <w:r>
+        <w:rPr>
+          <w:rtl/>
+        </w:rPr>
+        <w:t xml:space="preserve"> </w:t>
+      </w:r>
+      <w:r>
+        <w:rPr>
+          <w:rtl/>
+        </w:rPr>
+        <w:t>کاربرانی که تا حا</w:t>
+      </w:r>
+      <w:r>
+        <w:rPr>
+          <w:rFonts w:hint="cs"/>
+          <w:rtl/>
+        </w:rPr>
+        <w:t>لا</w:t>
+      </w:r>
+      <w:r>
+        <w:rPr>
+          <w:rtl/>
+        </w:rPr>
+        <w:t xml:space="preserve"> خرید نداشتند</w:t>
+      </w:r>
+      <w:r>
+        <w:rPr>
+          <w:rFonts w:hint="cs"/>
+          <w:rtl/>
+        </w:rPr>
+        <w:t>؟</w:t>
+      </w:r>
+    </w:p>
+    <w:p>
+      <w:pPr>
+        <w:rPr>
+          <w:rtl/>
+        </w:rPr>
+      </w:pPr>
+      <w:r>
+        <w:rPr>
+          <w:rFonts w:cs="Arial"/>
+          <w:rtl/>
+        </w:rPr>
+        <w:drawing>
+          <wp:inline distT="0" distB="0" distL="0" distR="0" wp14:anchorId="2E25A2F1" wp14:editId="722C45AF">
+            <wp:extent cx="5731510" cy="4170045"/>
+            <wp:effectExtent l="0" t="0" r="2540" b="1905"/>
+            <wp:docPr id="93112532" name="Picture 1"/>
+            <wp:cNvGraphicFramePr>
+              <a:graphicFrameLocks xmlns:a="http://schemas.openxmlformats.org/drawingml/2006/main" noChangeAspect="1"/>
+            </wp:cNvGraphicFramePr>
+            <a:graphic xmlns:a="http://schemas.openxmlformats.org/drawingml/2006/main">
+              <a:graphicData uri="http://schemas.openxmlformats.org/drawingml/2006/picture">
+                <pic:pic xmlns:pic="http://schemas.openxmlformats.org/drawingml/2006/picture">
+                  <pic:nvPicPr>
+                    <pic:cNvPr id="93112532" name=""/>
+                    <pic:cNvPicPr/>
+                  </pic:nvPicPr>
+                  <pic:blipFill>
+                    <a:blip r:embed="rId6"/>
+                    <a:stretch>
+                      <a:fillRect/>
+                    </a:stretch>
+                  </pic:blipFill>
+                  <pic:spPr>
+                    <a:xfrm>
+                      <a:off x="0" y="0"/>
+                      <a:ext cx="5731510" cy="4170045"/>
+                    </a:xfrm>
+                    <a:prstGeom prst="rect">
+                      <a:avLst/>
+                    </a:prstGeom>
+                  </pic:spPr>
+                </pic:pic>
+              </a:graphicData>
+            </a:graphic>
+          </wp:inline>
+        </w:drawing>
+      </w:r>
+    </w:p>
+    <w:p>
+      <w:pPr>
+        <w:rPr>
+          <w:rtl/>
+        </w:rPr>
+      </w:pPr>
+      <w:r>
+        <w:rPr>
+          <w:rFonts w:hint="cs"/>
+          <w:rtl/>
+        </w:rPr>
+        <w:t xml:space="preserve">تمامی کاربران موجود در تیبل </w:t>
+      </w:r>
+      <w:r>
+        <w:t>customer</w:t>
+      </w:r>
+      <w:r>
+        <w:rPr>
+          <w:rFonts w:hint="cs"/>
+          <w:rtl/>
+        </w:rPr>
+        <w:t xml:space="preserve"> </w:t>
+      </w:r>
+      <w:r>
+        <w:rPr>
+          <w:rFonts w:hint="cs"/>
+          <w:rtl/>
+        </w:rPr>
+        <w:t>خرید داشته اند.</w:t>
+      </w:r>
+    </w:p>
+    <w:p>
+      <w:r>
+        <w:rPr>
+          <w:rFonts w:hint="cs"/>
+          <w:rtl/>
+        </w:rPr>
+        <w:t xml:space="preserve">برای </w:t>
+      </w:r>
+      <w:r>
+        <w:rPr>
+          <w:rFonts w:hint="cs"/>
+          <w:rtl/>
+        </w:rPr>
+        <w:t>مطمئن شدن</w:t>
+      </w:r>
+      <w:r>
+        <w:rPr>
+          <w:rFonts w:hint="cs"/>
+          <w:rtl/>
+        </w:rPr>
+        <w:t xml:space="preserve"> این موضوع می تونیم تعداد مشتری های یکتا دوتا جدول رو مقایسه کنیم(</w:t>
+      </w:r>
+      <w:r>
+        <w:t>invoice and (customer</w:t>
+      </w:r>
+    </w:p>
+    <w:p>
+      <w:pPr>
+        <w:rPr>
+          <w:rtl/>
+        </w:rPr>
+      </w:pPr>
+    </w:p>
+    <w:p>
+      <w:pPr>
+        <w:rPr>
+          <w:rtl/>
+        </w:rPr>
+      </w:pPr>
+      <w:r>
+        <w:rPr>
+          <w:rFonts w:cs="Arial"/>
+          <w:rtl/>
+        </w:rPr>
+        <w:drawing>
+          <wp:anchor distT="0" distB="0" distL="114300" distR="114300" simplePos="0" relativeHeight="251660288" behindDoc="0" locked="0" layoutInCell="1" allowOverlap="1" wp14:anchorId="0D955E9F" wp14:editId="13A72F60">
+            <wp:simplePos x="0" y="0"/>
+            <wp:positionH relativeFrom="margin">
+              <wp:posOffset>3695700</wp:posOffset>
+            </wp:positionH>
+            <wp:positionV relativeFrom="paragraph">
+              <wp:posOffset>93980</wp:posOffset>
+            </wp:positionV>
+            <wp:extent cx="3447415" cy="3759200"/>
+            <wp:effectExtent l="19050" t="19050" r="19685" b="12700"/>
+            <wp:wrapNone/>
+            <wp:docPr id="1301357924" name="Picture 1"/>
+            <wp:cNvGraphicFramePr>
+              <a:graphicFrameLocks xmlns:a="http://schemas.openxmlformats.org/drawingml/2006/main" noChangeAspect="1"/>
+            </wp:cNvGraphicFramePr>
+            <a:graphic xmlns:a="http://schemas.openxmlformats.org/drawingml/2006/main">
+              <a:graphicData uri="http://schemas.openxmlformats.org/drawingml/2006/picture">
+                <pic:pic xmlns:pic="http://schemas.openxmlformats.org/drawingml/2006/picture">
+                  <pic:nvPicPr>
+                    <pic:cNvPr id="1301357924" name=""/>
+                    <pic:cNvPicPr/>
+                  </pic:nvPicPr>
+                  <pic:blipFill>
+                    <a:blip r:embed="rId7" cstate="print">
+                      <a:extLst>
+                        <a:ext uri="{28A0092B-C50C-407E-A947-70E740481C1C}">
+                          <a14:useLocalDpi xmlns:a14="http://schemas.microsoft.com/office/drawing/2010/main" val="0"/>
+                        </a:ext>
+                      </a:extLst>
+                    </a:blip>
+                    <a:stretch>
+                      <a:fillRect/>
+                    </a:stretch>
+                  </pic:blipFill>
+                  <pic:spPr>
+                    <a:xfrm>
+                      <a:off x="0" y="0"/>
+                      <a:ext cx="3447778" cy="3759596"/>
+                    </a:xfrm>
+                    <a:prstGeom prst="rect">
+                      <a:avLst/>
+                    </a:prstGeom>
+                    <a:ln>
+                      <a:solidFill>
+                        <a:schemeClr val="tx2"/>
+                      </a:solidFill>
+                    </a:ln>
+                  </pic:spPr>
+                </pic:pic>
+              </a:graphicData>
+            </a:graphic>
+            <wp14:sizeRelH relativeFrom="margin">
+              <wp14:pctWidth>0</wp14:pctWidth>
+            </wp14:sizeRelH>
+            <wp14:sizeRelV relativeFrom="margin">
+              <wp14:pctHeight>0</wp14:pctHeight>
+            </wp14:sizeRelV>
+          </wp:anchor>
+        </w:drawing>
+      </w:r>
+      <w:r>
+        <w:rPr>
+          <w:rFonts w:cs="Arial"/>
+          <w:rtl/>
+        </w:rPr>
+        <w:drawing>
+          <wp:anchor distT="0" distB="0" distL="114300" distR="114300" simplePos="0" relativeHeight="251659264" behindDoc="0" locked="0" layoutInCell="1" allowOverlap="1" wp14:anchorId="0B9E7552" wp14:editId="0FD13904">
+            <wp:simplePos x="0" y="0"/>
+            <wp:positionH relativeFrom="margin">
+              <wp:align>left</wp:align>
+            </wp:positionH>
+            <wp:positionV relativeFrom="paragraph">
+              <wp:posOffset>78105</wp:posOffset>
+            </wp:positionV>
+            <wp:extent cx="3466874" cy="3770987"/>
+            <wp:effectExtent l="19050" t="19050" r="19685" b="20320"/>
+            <wp:wrapNone/>
+            <wp:docPr id="1137012955" name="Picture 1"/>
+            <wp:cNvGraphicFramePr>
+              <a:graphicFrameLocks xmlns:a="http://schemas.openxmlformats.org/drawingml/2006/main" noChangeAspect="1"/>
+            </wp:cNvGraphicFramePr>
+            <a:graphic xmlns:a="http://schemas.openxmlformats.org/drawingml/2006/main">
+              <a:graphicData uri="http://schemas.openxmlformats.org/drawingml/2006/picture">
+                <pic:pic xmlns:pic="http://schemas.openxmlformats.org/drawingml/2006/picture">
+                  <pic:nvPicPr>
+                    <pic:cNvPr id="1137012955" name=""/>
+                    <pic:cNvPicPr/>
+                  </pic:nvPicPr>
+                  <pic:blipFill>
+                    <a:blip r:embed="rId8" cstate="print">
+                      <a:extLst>
+                        <a:ext uri="{28A0092B-C50C-407E-A947-70E740481C1C}">
+                          <a14:useLocalDpi xmlns:a14="http://schemas.microsoft.com/office/drawing/2010/main" val="0"/>
+                        </a:ext>
+                      </a:extLst>
+                    </a:blip>
+                    <a:stretch>
+                      <a:fillRect/>
+                    </a:stretch>
+                  </pic:blipFill>
+                  <pic:spPr>
+                    <a:xfrm>
+                      <a:off x="0" y="0"/>
+                      <a:ext cx="3466874" cy="3770987"/>
+                    </a:xfrm>
+                    <a:prstGeom prst="rect">
+                      <a:avLst/>
+                    </a:prstGeom>
+                    <a:ln>
+                      <a:solidFill>
+                        <a:schemeClr val="tx2"/>
+                      </a:solidFill>
+                    </a:ln>
+                  </pic:spPr>
+                </pic:pic>
+              </a:graphicData>
+            </a:graphic>
+            <wp14:sizeRelH relativeFrom="margin">
+              <wp14:pctWidth>0</wp14:pctWidth>
+            </wp14:sizeRelH>
+            <wp14:sizeRelV relativeFrom="margin">
+              <wp14:pctHeight>0</wp14:pctHeight>
+            </wp14:sizeRelV>
+          </wp:anchor>
+        </w:drawing>
+      </w:r>
+    </w:p>
+    <w:p>
+      <w:pPr>
+        <w:rPr>
+          <w:rtl/>
+        </w:rPr>
+      </w:pPr>
+    </w:p>
+    <w:p>
+      <w:pPr>
+        <w:rPr>
+          <w:rtl/>
+        </w:rPr>
+      </w:pPr>
+    </w:p>
+    <w:p>
+      <w:pPr>
+        <w:rPr>
+          <w:rtl/>
+        </w:rPr>
+      </w:pPr>
+    </w:p>
+    <w:p>
+      <w:pPr>
+        <w:rPr>
+          <w:rtl/>
+        </w:rPr>
+      </w:pPr>
+    </w:p>
+    <w:p>
+      <w:pPr>
+        <w:rPr>
+          <w:rtl/>
+        </w:rPr>
+      </w:pPr>
+    </w:p>
+    <w:p>
+      <w:pPr>
+        <w:rPr>
+          <w:rtl/>
+        </w:rPr>
+      </w:pPr>
+    </w:p>
+    <w:p>
+      <w:pPr>
+        <w:rPr>
+          <w:rtl/>
+        </w:rPr>
+      </w:pPr>
+    </w:p>
+    <w:p>
+      <w:pPr>
+        <w:rPr>
+          <w:rtl/>
+        </w:rPr>
+      </w:pPr>
+    </w:p>
+    <w:p>
+      <w:pPr>
+        <w:rPr>
+          <w:rtl/>
+        </w:rPr>
+      </w:pPr>
+    </w:p>
+    <w:p>
+      <w:pPr>
+        <w:rPr>
+          <w:rtl/>
+        </w:rPr>
+      </w:pPr>
+    </w:p>
+    <w:p>
+      <w:pPr>
+        <w:rPr>
+          <w:rtl/>
+        </w:rPr>
+      </w:pPr>
+      <w:r>
+        <w:lastRenderedPageBreak/>
+        <w:t>4</w:t>
+      </w:r>
+      <w:r>
+        <w:rPr>
+          <w:rFonts w:hint="cs"/>
+          <w:rtl/>
+        </w:rPr>
+        <w:t>.</w:t>
+      </w:r>
+      <w:r>
+        <w:rPr>
+          <w:rtl/>
+        </w:rPr>
+        <w:t xml:space="preserve"> </w:t>
+      </w:r>
+      <w:r>
+        <w:rPr>
+          <w:rtl/>
+        </w:rPr>
+        <w:t>میانگین زمان آهنگ ها در در هر آلبوم</w:t>
+      </w:r>
+      <w:r>
+        <w:rPr>
+          <w:rFonts w:hint="cs"/>
+          <w:rtl/>
+        </w:rPr>
+        <w:t>(به ترتیب نزولی میانگین زمان(میلی ثانیه))</w:t>
+      </w:r>
+    </w:p>
+    <w:p>
+      <w:pPr>
+        <w:rPr>
+          <w:rFonts w:hint="cs"/>
+          <w:rtl/>
+        </w:rPr>
+      </w:pPr>
+      <w:r>
+        <w:rPr>
+          <w:rFonts w:cs="Arial"/>
+          <w:rtl/>
+        </w:rPr>
+        <w:drawing>
+          <wp:inline distT="0" distB="0" distL="0" distR="0" wp14:anchorId="165F5DC8" wp14:editId="29FB8041">
+            <wp:extent cx="6360160" cy="6137910"/>
+            <wp:effectExtent l="0" t="0" r="2540" b="0"/>
+            <wp:docPr id="864440701" name="Picture 1"/>
+            <wp:cNvGraphicFramePr>
+              <a:graphicFrameLocks xmlns:a="http://schemas.openxmlformats.org/drawingml/2006/main" noChangeAspect="1"/>
+            </wp:cNvGraphicFramePr>
+            <a:graphic xmlns:a="http://schemas.openxmlformats.org/drawingml/2006/main">
+              <a:graphicData uri="http://schemas.openxmlformats.org/drawingml/2006/picture">
+                <pic:pic xmlns:pic="http://schemas.openxmlformats.org/drawingml/2006/picture">
+                  <pic:nvPicPr>
+                    <pic:cNvPr id="864440701" name=""/>
+                    <pic:cNvPicPr/>
+                  </pic:nvPicPr>
+                  <pic:blipFill>
+                    <a:blip r:embed="rId9"/>
+                    <a:stretch>
+                      <a:fillRect/>
+                    </a:stretch>
+                  </pic:blipFill>
+                  <pic:spPr>
+                    <a:xfrm>
+                      <a:off x="0" y="0"/>
+                      <a:ext cx="6360160" cy="6137910"/>
+                    </a:xfrm>
+                    <a:prstGeom prst="rect">
+                      <a:avLst/>
+                    </a:prstGeom>
+                  </pic:spPr>
+                </pic:pic>
+              </a:graphicData>
+            </a:graphic>
+          </wp:inline>
+        </w:drawing>
+      </w:r>
+    </w:p>
+    <w:p>
+      <w:pPr>
+        <w:rPr>
+          <w:rtl/>
+        </w:rPr>
+      </w:pPr>
+    </w:p>
+    <w:p>
+      <w:pPr>
+        <w:rPr>
+          <w:rtl/>
+        </w:rPr>
+      </w:pPr>
+    </w:p>
+    <w:p>
+      <w:pPr>
+        <w:rPr>
+          <w:rtl/>
+        </w:rPr>
+      </w:pPr>
+    </w:p>
+    <w:p>
+      <w:pPr>
+        <w:rPr>
+          <w:rtl/>
+        </w:rPr>
+      </w:pPr>
+    </w:p>
+    <w:p>
+      <w:pPr>
+        <w:rPr>
+          <w:rtl/>
+        </w:rPr>
+      </w:pPr>
+    </w:p>
+    <w:p>
+      <w:pPr>
+        <w:rPr>
+          <w:rtl/>
+        </w:rPr>
+      </w:pPr>
+    </w:p>
+    <w:p>
+      <w:pPr>
+        <w:rPr>
+          <w:rtl/>
+        </w:rPr>
+      </w:pPr>
+    </w:p>
+    <w:p>
+      <w:r>
+        <w:rPr>
+          <w:rFonts w:hint="cs"/>
+          <w:rtl/>
+        </w:rPr>
+        <w:lastRenderedPageBreak/>
+        <w:t>5)</w:t>
+      </w:r>
+      <w:r>
+        <w:rPr>
+          <w:rtl/>
+        </w:rPr>
+        <w:t xml:space="preserve"> </w:t>
+      </w:r>
+      <w:r>
+        <w:rPr>
+          <w:rtl/>
+        </w:rPr>
+        <w:t>کارمندی که بیشترین تعداد فروش را داشته</w:t>
+      </w:r>
+    </w:p>
+    <w:p>
+      <w:r>
+        <w:rPr>
+          <w:rFonts w:cs="Arial"/>
+          <w:rtl/>
+        </w:rPr>
+        <w:drawing>
+          <wp:inline distT="0" distB="0" distL="0" distR="0" wp14:anchorId="085FD7C8" wp14:editId="11FD617B">
+            <wp:extent cx="6360160" cy="6275705"/>
+            <wp:effectExtent l="0" t="0" r="2540" b="0"/>
+            <wp:docPr id="2111163478" name="Picture 1"/>
+            <wp:cNvGraphicFramePr>
+              <a:graphicFrameLocks xmlns:a="http://schemas.openxmlformats.org/drawingml/2006/main" noChangeAspect="1"/>
+            </wp:cNvGraphicFramePr>
+            <a:graphic xmlns:a="http://schemas.openxmlformats.org/drawingml/2006/main">
+              <a:graphicData uri="http://schemas.openxmlformats.org/drawingml/2006/picture">
+                <pic:pic xmlns:pic="http://schemas.openxmlformats.org/drawingml/2006/picture">
+                  <pic:nvPicPr>
+                    <pic:cNvPr id="2111163478" name=""/>
+                    <pic:cNvPicPr/>
+                  </pic:nvPicPr>
+                  <pic:blipFill>
+                    <a:blip r:embed="rId10"/>
+                    <a:stretch>
+                      <a:fillRect/>
+                    </a:stretch>
+                  </pic:blipFill>
+                  <pic:spPr>
+                    <a:xfrm>
+                      <a:off x="0" y="0"/>
+                      <a:ext cx="6360160" cy="6275705"/>
+                    </a:xfrm>
+                    <a:prstGeom prst="rect">
+                      <a:avLst/>
+                    </a:prstGeom>
+                  </pic:spPr>
+                </pic:pic>
+              </a:graphicData>
+            </a:graphic>
+          </wp:inline>
+        </w:drawing>
+      </w:r>
+    </w:p>
+    <w:p>
+      <w:pPr>
+        <w:rPr>
+          <w:rtl/>
+        </w:rPr>
+      </w:pPr>
+    </w:p>
+    <w:p>
+      <w:pPr>
+        <w:rPr>
+          <w:rtl/>
+        </w:rPr>
+      </w:pPr>
+    </w:p>
+    <w:p>
+      <w:pPr>
+        <w:rPr>
+          <w:rtl/>
+        </w:rPr>
+      </w:pPr>
+    </w:p>
+    <w:p>
+      <w:pPr>
+        <w:rPr>
+          <w:rtl/>
+        </w:rPr>
+      </w:pPr>
+    </w:p>
+    <w:p>
+      <w:pPr>
+        <w:rPr>
+          <w:rtl/>
+        </w:rPr>
+      </w:pPr>
+    </w:p>
+    <w:p>
+      <w:pPr>
+        <w:rPr>
+          <w:rtl/>
+        </w:rPr>
+      </w:pPr>
+    </w:p>
+    <w:p>
+      <w:pPr>
+        <w:rPr>
+          <w:rtl/>
+        </w:rPr>
+      </w:pPr>
+    </w:p>
+    <w:p>
+      <w:pPr>
+        <w:rPr>
+          <w:rFonts w:hint="cs"/>
+          <w:rtl/>
+        </w:rPr>
+      </w:pPr>
+      <w:r>
+        <w:rPr>
+          <w:rFonts w:hint="cs"/>
+          <w:rtl/>
+        </w:rPr>
+        <w:lastRenderedPageBreak/>
+        <w:t>6)</w:t>
+      </w:r>
+      <w:r>
+        <w:rPr>
+          <w:rtl/>
+        </w:rPr>
+        <w:t xml:space="preserve"> </w:t>
+      </w:r>
+      <w:r>
+        <w:rPr>
+          <w:rtl/>
+        </w:rPr>
+        <w:t>کاربرانی که از بیش از یک ژانر خرید کردند</w:t>
+      </w:r>
+    </w:p>
+    <w:p>
+      <w:pPr>
+        <w:rPr>
+          <w:rFonts w:hint="cs"/>
+        </w:rPr>
+      </w:pPr>
+      <w:r>
+        <w:rPr>
+          <w:rFonts w:cs="Arial"/>
+          <w:rtl/>
+        </w:rPr>
+        <w:drawing>
+          <wp:inline distT="0" distB="0" distL="0" distR="0" wp14:anchorId="40BCBA63" wp14:editId="26769512">
+            <wp:extent cx="6360160" cy="5000625"/>
+            <wp:effectExtent l="0" t="0" r="2540" b="9525"/>
+            <wp:docPr id="539907849" name="Picture 1"/>
+            <wp:cNvGraphicFramePr>
+              <a:graphicFrameLocks xmlns:a="http://schemas.openxmlformats.org/drawingml/2006/main" noChangeAspect="1"/>
+            </wp:cNvGraphicFramePr>
+            <a:graphic xmlns:a="http://schemas.openxmlformats.org/drawingml/2006/main">
+              <a:graphicData uri="http://schemas.openxmlformats.org/drawingml/2006/picture">
+                <pic:pic xmlns:pic="http://schemas.openxmlformats.org/drawingml/2006/picture">
+                  <pic:nvPicPr>
+                    <pic:cNvPr id="539907849" name=""/>
+                    <pic:cNvPicPr/>
+                  </pic:nvPicPr>
+                  <pic:blipFill>
+                    <a:blip r:embed="rId11"/>
+                    <a:stretch>
+                      <a:fillRect/>
+                    </a:stretch>
+                  </pic:blipFill>
+                  <pic:spPr>
+                    <a:xfrm>
+                      <a:off x="0" y="0"/>
+                      <a:ext cx="6360160" cy="5000625"/>
+                    </a:xfrm>
+                    <a:prstGeom prst="rect">
+                      <a:avLst/>
+                    </a:prstGeom>
+                  </pic:spPr>
+                </pic:pic>
+              </a:graphicData>
+            </a:graphic>
+          </wp:inline>
+        </w:drawing>
+      </w:r>
+    </w:p>
+    <w:p>
+      <w:pPr>
+        <w:rPr>
+          <w:rtl/>
+        </w:rPr>
+      </w:pPr>
+    </w:p>
+    <w:p>
+      <w:pPr>
+        <w:rPr>
+          <w:rtl/>
+        </w:rPr>
+      </w:pPr>
+    </w:p>
+    <w:p>
+      <w:pPr>
+        <w:rPr>
+          <w:rtl/>
+        </w:rPr>
+      </w:pPr>
+    </w:p>
+    <w:p>
+      <w:pPr>
+        <w:rPr>
+          <w:rtl/>
+        </w:rPr>
+      </w:pPr>
+    </w:p>
+    <w:p>
+      <w:pPr>
+        <w:rPr>
+          <w:rtl/>
+        </w:rPr>
+      </w:pPr>
+    </w:p>
+    <w:p>
+      <w:pPr>
+        <w:rPr>
+          <w:rtl/>
+        </w:rPr>
+      </w:pPr>
+    </w:p>
+    <w:p>
+      <w:pPr>
+        <w:rPr>
+          <w:rtl/>
+        </w:rPr>
+      </w:pPr>
+    </w:p>
+    <w:p>
+      <w:pPr>
+        <w:rPr>
+          <w:rtl/>
+        </w:rPr>
+      </w:pPr>
+    </w:p>
+    <w:p>
+      <w:pPr>
+        <w:rPr>
+          <w:rtl/>
+        </w:rPr>
+      </w:pPr>
+    </w:p>
+    <w:p>
+      <w:pPr>
+        <w:rPr>
+          <w:rtl/>
+        </w:rPr>
+      </w:pPr>
+    </w:p>
+    <w:p>
+      <w:pPr>
+        <w:rPr>
+          <w:rtl/>
+        </w:rPr>
+      </w:pPr>
+    </w:p>
+    <w:p>
+      <w:pPr>
+        <w:rPr>
+          <w:rFonts w:hint="cs"/>
+          <w:rtl/>
+        </w:rPr>
+      </w:pPr>
+      <w:r>
+        <w:rPr>
+          <w:rFonts w:hint="cs"/>
+          <w:rtl/>
+        </w:rPr>
+        <w:lastRenderedPageBreak/>
+        <w:t>7)</w:t>
+      </w:r>
+      <w:r>
+        <w:rPr>
+          <w:rtl/>
+        </w:rPr>
+        <w:t xml:space="preserve"> </w:t>
+      </w:r>
+      <w:r>
+        <w:rPr>
+          <w:rtl/>
+        </w:rPr>
+        <w:t>سه آهنگ برتر از نظر درامد فروش برای هر ژانر</w:t>
+      </w:r>
+    </w:p>
+    <w:p>
+      <w:r>
+        <w:rPr>
+          <w:rFonts w:cs="Arial"/>
+          <w:rtl/>
+        </w:rPr>
+        <w:drawing>
+          <wp:inline distT="0" distB="0" distL="0" distR="0" wp14:anchorId="469BE02C" wp14:editId="04F2695A">
+            <wp:extent cx="6360160" cy="4013200"/>
+            <wp:effectExtent l="0" t="0" r="2540" b="6350"/>
+            <wp:docPr id="1701634921" name="Picture 1"/>
+            <wp:cNvGraphicFramePr>
+              <a:graphicFrameLocks xmlns:a="http://schemas.openxmlformats.org/drawingml/2006/main" noChangeAspect="1"/>
+            </wp:cNvGraphicFramePr>
+            <a:graphic xmlns:a="http://schemas.openxmlformats.org/drawingml/2006/main">
+              <a:graphicData uri="http://schemas.openxmlformats.org/drawingml/2006/picture">
+                <pic:pic xmlns:pic="http://schemas.openxmlformats.org/drawingml/2006/picture">
+                  <pic:nvPicPr>
+                    <pic:cNvPr id="1701634921" name=""/>
+                    <pic:cNvPicPr/>
+                  </pic:nvPicPr>
+                  <pic:blipFill>
+                    <a:blip r:embed="rId12"/>
+                    <a:stretch>
+                      <a:fillRect/>
+                    </a:stretch>
+                  </pic:blipFill>
+                  <pic:spPr>
+                    <a:xfrm>
+                      <a:off x="0" y="0"/>
+                      <a:ext cx="6360160" cy="4013200"/>
+                    </a:xfrm>
+                    <a:prstGeom prst="rect">
+                      <a:avLst/>
+                    </a:prstGeom>
+                  </pic:spPr>
+                </pic:pic>
+              </a:graphicData>
+            </a:graphic>
+          </wp:inline>
+        </w:drawing>
+      </w:r>
+    </w:p>
+    <w:p>
+      <w:pPr>
+        <w:rPr>
+          <w:rtl/>
+        </w:rPr>
+      </w:pPr>
+      <w:r>
+        <w:rPr>
+          <w:rFonts w:cs="Arial"/>
+          <w:rtl/>
+        </w:rPr>
+        <w:drawing>
+          <wp:inline distT="0" distB="0" distL="0" distR="0" wp14:anchorId="22EBAE0D" wp14:editId="47CC0D99">
+            <wp:extent cx="6360160" cy="4279900"/>
+            <wp:effectExtent l="19050" t="19050" r="21590" b="25400"/>
+            <wp:docPr id="357311737" name="Picture 1"/>
+            <wp:cNvGraphicFramePr>
+              <a:graphicFrameLocks xmlns:a="http://schemas.openxmlformats.org/drawingml/2006/main" noChangeAspect="1"/>
+            </wp:cNvGraphicFramePr>
+            <a:graphic xmlns:a="http://schemas.openxmlformats.org/drawingml/2006/main">
+              <a:graphicData uri="http://schemas.openxmlformats.org/drawingml/2006/picture">
+                <pic:pic xmlns:pic="http://schemas.openxmlformats.org/drawingml/2006/picture">
+                  <pic:nvPicPr>
+                    <pic:cNvPr id="357311737" name=""/>
+                    <pic:cNvPicPr/>
+                  </pic:nvPicPr>
+                  <pic:blipFill>
+                    <a:blip r:embed="rId13"/>
+                    <a:stretch>
+                      <a:fillRect/>
+                    </a:stretch>
+                  </pic:blipFill>
+                  <pic:spPr>
+                    <a:xfrm>
+                      <a:off x="0" y="0"/>
+                      <a:ext cx="6360160" cy="4279900"/>
+                    </a:xfrm>
+                    <a:prstGeom prst="rect">
+                      <a:avLst/>
+                    </a:prstGeom>
+                    <a:ln>
+                      <a:solidFill>
+                        <a:srgbClr val="002060"/>
+                      </a:solidFill>
+                    </a:ln>
+                  </pic:spPr>
+                </pic:pic>
+              </a:graphicData>
+            </a:graphic>
+          </wp:inline>
+        </w:drawing>
+      </w:r>
+    </w:p>
+    <w:p>
+      <w:r>
+        <w:rPr>
+          <w:rFonts w:hint="cs"/>
+          <w:rtl/>
+        </w:rPr>
+        <w:lastRenderedPageBreak/>
+        <w:t>8)</w:t>
+      </w:r>
+      <w:r>
+        <w:rPr>
+          <w:rtl/>
+        </w:rPr>
+        <w:t xml:space="preserve"> </w:t>
+      </w:r>
+      <w:r>
+        <w:rPr>
+          <w:rtl/>
+        </w:rPr>
+        <w:t>تعداد آهنگهای فروخته شده به صورت تجمعی در هر سال به صورت جداگانه</w:t>
+      </w:r>
+    </w:p>
+    <w:p>
+      <w:pPr>
+        <w:rPr>
+          <w:rtl/>
+        </w:rPr>
+      </w:pPr>
+      <w:r>
+        <w:rPr>
+          <w:rFonts w:cs="Arial"/>
+          <w:rtl/>
+        </w:rPr>
+        <w:drawing>
+          <wp:inline distT="0" distB="0" distL="0" distR="0" wp14:anchorId="013F3D78" wp14:editId="33445210">
+            <wp:extent cx="6360160" cy="5334000"/>
+            <wp:effectExtent l="0" t="0" r="2540" b="0"/>
+            <wp:docPr id="2022012270" name="Picture 1"/>
+            <wp:cNvGraphicFramePr>
+              <a:graphicFrameLocks xmlns:a="http://schemas.openxmlformats.org/drawingml/2006/main" noChangeAspect="1"/>
+            </wp:cNvGraphicFramePr>
+            <a:graphic xmlns:a="http://schemas.openxmlformats.org/drawingml/2006/main">
+              <a:graphicData uri="http://schemas.openxmlformats.org/drawingml/2006/picture">
+                <pic:pic xmlns:pic="http://schemas.openxmlformats.org/drawingml/2006/picture">
+                  <pic:nvPicPr>
+                    <pic:cNvPr id="2022012270" name=""/>
+                    <pic:cNvPicPr/>
+                  </pic:nvPicPr>
+                  <pic:blipFill>
+                    <a:blip r:embed="rId14"/>
+                    <a:stretch>
+                      <a:fillRect/>
+                    </a:stretch>
+                  </pic:blipFill>
+                  <pic:spPr>
+                    <a:xfrm>
+                      <a:off x="0" y="0"/>
+                      <a:ext cx="6360160" cy="5334000"/>
+                    </a:xfrm>
+                    <a:prstGeom prst="rect">
+                      <a:avLst/>
+                    </a:prstGeom>
+                  </pic:spPr>
+                </pic:pic>
+              </a:graphicData>
+            </a:graphic>
+          </wp:inline>
+        </w:drawing>
+      </w:r>
+    </w:p>
+    <w:p>
+      <w:pPr>
+        <w:rPr>
+          <w:rtl/>
+        </w:rPr>
+      </w:pPr>
+    </w:p>
+    <w:p>
+      <w:pPr>
+        <w:rPr>
+          <w:rtl/>
+        </w:rPr>
+      </w:pPr>
+    </w:p>
+    <w:p>
+      <w:pPr>
+        <w:rPr>
+          <w:rtl/>
+        </w:rPr>
+      </w:pPr>
+    </w:p>
+    <w:p>
+      <w:pPr>
+        <w:rPr>
+          <w:rtl/>
+        </w:rPr>
+      </w:pPr>
+    </w:p>
+    <w:p>
+      <w:pPr>
+        <w:rPr>
+          <w:rtl/>
+        </w:rPr>
+      </w:pPr>
+    </w:p>
+    <w:p>
+      <w:pPr>
+        <w:rPr>
+          <w:rtl/>
+        </w:rPr>
+      </w:pPr>
+    </w:p>
+    <w:p>
+      <w:pPr>
+        <w:rPr>
+          <w:rtl/>
+        </w:rPr>
+      </w:pPr>
+    </w:p>
+    <w:p>
+      <w:pPr>
+        <w:rPr>
+          <w:rtl/>
+        </w:rPr>
+      </w:pPr>
+    </w:p>
+    <w:p>
+      <w:pPr>
+        <w:rPr>
+          <w:rtl/>
+        </w:rPr>
+      </w:pPr>
+    </w:p>
+    <w:p>
+      <w:pPr>
+        <w:rPr>
+          <w:rtl/>
+        </w:rPr>
+      </w:pPr>
+    </w:p>
+    <w:p>
+      <w:r>
+        <w:rPr>
+          <w:rFonts w:hint="cs"/>
+          <w:rtl/>
+        </w:rPr>
+        <w:lastRenderedPageBreak/>
+        <w:t>9)</w:t>
+      </w:r>
+      <w:r>
+        <w:rPr>
+          <w:rtl/>
+        </w:rPr>
+        <w:t xml:space="preserve"> </w:t>
+      </w:r>
+      <w:r>
+        <w:rPr>
+          <w:rtl/>
+        </w:rPr>
+        <w:t>کاربرانی که مجموع خریدشان با</w:t>
+      </w:r>
+      <w:r>
+        <w:rPr>
+          <w:rFonts w:hint="cs"/>
+          <w:rtl/>
+        </w:rPr>
+        <w:t>لاتر</w:t>
+      </w:r>
+      <w:r>
+        <w:rPr>
+          <w:rtl/>
+        </w:rPr>
+        <w:t xml:space="preserve"> از میانگین مجموع خرید تمام کاربران است</w:t>
+      </w:r>
+      <w:r>
+        <w:rPr>
+          <w:rFonts w:hint="cs"/>
+          <w:rtl/>
+        </w:rPr>
+        <w:t>.</w:t>
+      </w:r>
+    </w:p>
+    <w:p>
+      <w:pPr>
+        <w:rPr>
+          <w:rtl/>
+        </w:rPr>
+      </w:pPr>
+      <w:r>
+        <w:rPr>
+          <w:rFonts w:cs="Arial"/>
+          <w:rtl/>
+        </w:rPr>
+        <w:drawing>
+          <wp:inline distT="0" distB="0" distL="0" distR="0" wp14:anchorId="40A5134B" wp14:editId="273AF71F">
+            <wp:extent cx="6360160" cy="4720590"/>
+            <wp:effectExtent l="0" t="0" r="2540" b="3810"/>
+            <wp:docPr id="685633328" name="Picture 1"/>
+            <wp:cNvGraphicFramePr>
+              <a:graphicFrameLocks xmlns:a="http://schemas.openxmlformats.org/drawingml/2006/main" noChangeAspect="1"/>
+            </wp:cNvGraphicFramePr>
+            <a:graphic xmlns:a="http://schemas.openxmlformats.org/drawingml/2006/main">
+              <a:graphicData uri="http://schemas.openxmlformats.org/drawingml/2006/picture">
+                <pic:pic xmlns:pic="http://schemas.openxmlformats.org/drawingml/2006/picture">
+                  <pic:nvPicPr>
+                    <pic:cNvPr id="685633328" name=""/>
+                    <pic:cNvPicPr/>
+                  </pic:nvPicPr>
+                  <pic:blipFill>
+                    <a:blip r:embed="rId15"/>
+                    <a:stretch>
+                      <a:fillRect/>
+                    </a:stretch>
+                  </pic:blipFill>
+                  <pic:spPr>
+                    <a:xfrm>
+                      <a:off x="0" y="0"/>
+                      <a:ext cx="6360160" cy="4720590"/>
+                    </a:xfrm>
+                    <a:prstGeom prst="rect">
+                      <a:avLst/>
+                    </a:prstGeom>
+                  </pic:spPr>
+                </pic:pic>
+              </a:graphicData>
+            </a:graphic>
+          </wp:inline>
+        </w:drawing>
+      </w:r>
+    </w:p>
+    <w:p>
+      <w:pPr>
+        <w:rPr>
+          <w:rtl/>
+        </w:rPr>
+      </w:pPr>
+    </w:p>
+    <w:p>
+      <w:pPr>
+        <w:rPr>
+          <w:rtl/>
+        </w:rPr>
+      </w:pPr>
+    </w:p>
+    <w:p>
+      <w:pPr>
+        <w:rPr>
+          <w:rtl/>
+        </w:rPr>
+      </w:pPr>
+    </w:p>
+    <w:p>
+      <w:pPr>
+        <w:rPr>
+          <w:rtl/>
+        </w:rPr>
+      </w:pPr>
+    </w:p>
+    <w:p>
+      <w:pPr>
+        <w:rPr>
+          <w:rtl/>
+        </w:rPr>
+      </w:pPr>
+    </w:p>
+    <w:p>
+      <w:pPr>
+        <w:rPr>
+          <w:rtl/>
+        </w:rPr>
+      </w:pPr>
+    </w:p>
+    <w:p>
+      <w:pPr>
+        <w:rPr>
+          <w:rtl/>
+        </w:rPr>
+      </w:pPr>
+    </w:p>
+    <w:p>
+      <w:pPr>
+        <w:rPr>
+          <w:rtl/>
+        </w:rPr>
+      </w:pPr>
+    </w:p>
+    <w:p>
+      <w:pPr>
+        <w:rPr>
+          <w:rtl/>
+        </w:rPr>
+      </w:pPr>
+    </w:p>
+    <w:p>
+      <w:pPr>
+        <w:rPr>
+          <w:rtl/>
+        </w:rPr>
+      </w:pPr>
+    </w:p>
+    <w:p>
+      <w:pPr>
+        <w:rPr>
+          <w:rtl/>
+        </w:rPr>
+      </w:pPr>
+    </w:p>
+    <w:p>
+      <w:pPr>
+        <w:rPr>
+          <w:rtl/>
+        </w:rPr>
+      </w:pPr>
+    </w:p>
+    <w:p>
+      <w:pPr>
+        <w:rPr>
+          <w:rFonts w:hint="cs"/>
+        </w:rPr>
+      </w:pPr>
+      <w:r>
+        <w:rPr>
+          <w:rFonts w:hint="cs"/>
+          <w:rtl/>
+        </w:rPr>
+        <w:lastRenderedPageBreak/>
+        <w:t>ادامه 9)</w:t>
+      </w:r>
+    </w:p>
+    <w:p>
+      <w:pPr>
+        <w:rPr>
+          <w:rtl/>
+        </w:rPr>
+      </w:pPr>
+      <w:r>
+        <w:rPr>
+          <w:rFonts w:cs="Arial"/>
+          <w:rtl/>
+        </w:rPr>
+        <w:drawing>
+          <wp:inline distT="0" distB="0" distL="0" distR="0" wp14:anchorId="7F1A8D04" wp14:editId="2ACB1CBA">
+            <wp:extent cx="6360160" cy="8143875"/>
+            <wp:effectExtent l="0" t="0" r="2540" b="9525"/>
+            <wp:docPr id="1330119373" name="Picture 1"/>
+            <wp:cNvGraphicFramePr>
+              <a:graphicFrameLocks xmlns:a="http://schemas.openxmlformats.org/drawingml/2006/main" noChangeAspect="1"/>
+            </wp:cNvGraphicFramePr>
+            <a:graphic xmlns:a="http://schemas.openxmlformats.org/drawingml/2006/main">
+              <a:graphicData uri="http://schemas.openxmlformats.org/drawingml/2006/picture">
+                <pic:pic xmlns:pic="http://schemas.openxmlformats.org/drawingml/2006/picture">
+                  <pic:nvPicPr>
+                    <pic:cNvPr id="1330119373" name=""/>
+                    <pic:cNvPicPr/>
+                  </pic:nvPicPr>
+                  <pic:blipFill>
+                    <a:blip r:embed="rId16"/>
+                    <a:stretch>
+                      <a:fillRect/>
+                    </a:stretch>
+                  </pic:blipFill>
+                  <pic:spPr>
+                    <a:xfrm>
+                      <a:off x="0" y="0"/>
+                      <a:ext cx="6360160" cy="8143875"/>
+                    </a:xfrm>
+                    <a:prstGeom prst="rect">
+                      <a:avLst/>
+                    </a:prstGeom>
+                  </pic:spPr>
+                </pic:pic>
+              </a:graphicData>
+            </a:graphic>
+          </wp:inline>
+        </w:drawing>
+      </w:r>
+    </w:p>
+    <w:p>
+      <w:pPr>
+        <w:rPr>
+          <w:rFonts w:hint="cs"/>
+        </w:rPr>
+      </w:pPr>
+    </w:p>
     <w:sectPr>
       <w:pgSz w:w="11906" w:h="16838"/>
-      <w:pgMar w:top="1440" w:right="1440" w:bottom="1440" w:left="1440" w:header="720" w:footer="720" w:gutter="0"/>
+      <w:pgMar w:top="1440" w:right="1440" w:bottom="1440" w:left="450" w:header="720" w:footer="720" w:gutter="0"/>
       <w:cols w:space="720"/>
       <w:bidi/>
       <w:rtlGutter/>

</xml_diff>